<commit_message>
chore: documento de diseño Java + comentarios por todos los códigos
</commit_message>
<xml_diff>
--- a/doc/diseños/diseñosCodigoArduino.docx
+++ b/doc/diseños/diseñosCodigoArduino.docx
@@ -232,7 +232,7 @@
           </mc:Choice>
           <mc:Fallback>
             <w:pict>
-              <v:shape w14:anchorId="03C31B8F" id="Forma" o:spid="_x0000_s1026" alt="&quot;&quot;" style="position:absolute;margin-left:455.95pt;margin-top:97.75pt;width:507.15pt;height:481.5pt;z-index:-251642880;visibility:visible;mso-wrap-style:square;mso-width-percent:0;mso-height-percent:0;mso-wrap-distance-left:9pt;mso-wrap-distance-top:0;mso-wrap-distance-right:9pt;mso-wrap-distance-bottom:0;mso-position-horizontal:right;mso-position-horizontal-relative:margin;mso-position-vertical:absolute;mso-position-vertical-relative:text;mso-width-percent:0;mso-height-percent:0;mso-width-relative:margin;mso-height-relative:margin;v-text-anchor:middle" coordsize="21600,21600" o:gfxdata="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" path="m,l21600,14168r,7432l,21600,,xe" fillcolor="#5eb276" strokecolor="white [3201]" strokeweight="3pt">
+              <v:shape w14:anchorId="759ABD11" id="Forma" o:spid="_x0000_s1026" alt="&quot;&quot;" style="position:absolute;margin-left:455.95pt;margin-top:97.75pt;width:507.15pt;height:481.5pt;z-index:-251642880;visibility:visible;mso-wrap-style:square;mso-width-percent:0;mso-height-percent:0;mso-wrap-distance-left:9pt;mso-wrap-distance-top:0;mso-wrap-distance-right:9pt;mso-wrap-distance-bottom:0;mso-position-horizontal:right;mso-position-horizontal-relative:margin;mso-position-vertical:absolute;mso-position-vertical-relative:text;mso-width-percent:0;mso-height-percent:0;mso-width-relative:margin;mso-height-relative:margin;v-text-anchor:middle" coordsize="21600,21600" o:gfxdata="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" path="m,l21600,14168r,7432l,21600,,xe" fillcolor="#5eb276" strokecolor="white [3201]" strokeweight="3pt">
                 <v:path arrowok="t" o:extrusionok="f" o:connecttype="custom" o:connectlocs="3220531,3057422;3220531,3057422;3220531,3057422;3220531,3057422" o:connectangles="0,90,180,270"/>
                 <w10:wrap anchorx="margin"/>
               </v:shape>
@@ -1117,7 +1117,7 @@
             <w:noProof/>
             <w:webHidden/>
           </w:rPr>
-          <w:t>2</w:t>
+          <w:t>3</w:t>
         </w:r>
         <w:r>
           <w:rPr>
@@ -1189,7 +1189,7 @@
             <w:noProof/>
             <w:webHidden/>
           </w:rPr>
-          <w:t>2</w:t>
+          <w:t>3</w:t>
         </w:r>
         <w:r>
           <w:rPr>
@@ -1261,7 +1261,7 @@
             <w:noProof/>
             <w:webHidden/>
           </w:rPr>
-          <w:t>2</w:t>
+          <w:t>3</w:t>
         </w:r>
         <w:r>
           <w:rPr>
@@ -1333,7 +1333,7 @@
             <w:noProof/>
             <w:webHidden/>
           </w:rPr>
-          <w:t>3</w:t>
+          <w:t>4</w:t>
         </w:r>
         <w:r>
           <w:rPr>
@@ -1405,7 +1405,7 @@
             <w:noProof/>
             <w:webHidden/>
           </w:rPr>
-          <w:t>4</w:t>
+          <w:t>5</w:t>
         </w:r>
         <w:r>
           <w:rPr>
@@ -1477,7 +1477,7 @@
             <w:noProof/>
             <w:webHidden/>
           </w:rPr>
-          <w:t>4</w:t>
+          <w:t>5</w:t>
         </w:r>
         <w:r>
           <w:rPr>
@@ -1549,7 +1549,7 @@
             <w:noProof/>
             <w:webHidden/>
           </w:rPr>
-          <w:t>5</w:t>
+          <w:t>6</w:t>
         </w:r>
         <w:r>
           <w:rPr>
@@ -1621,7 +1621,7 @@
             <w:noProof/>
             <w:webHidden/>
           </w:rPr>
-          <w:t>5</w:t>
+          <w:t>6</w:t>
         </w:r>
         <w:r>
           <w:rPr>
@@ -1742,7 +1742,7 @@
             <w:noProof/>
             <w:webHidden/>
           </w:rPr>
-          <w:t>3</w:t>
+          <w:t>4</w:t>
         </w:r>
         <w:r>
           <w:rPr>
@@ -5268,7 +5268,7 @@
         </mc:Choice>
         <mc:Fallback>
           <w:pict>
-            <v:rect w14:anchorId="4D2943CB" id="Rectángulo 5" o:spid="_x0000_s1026" alt="&quot;&quot;" style="width:230.35pt;height:4.55pt;visibility:visible;mso-wrap-style:square;mso-left-percent:-10001;mso-top-percent:-10001;mso-position-horizontal:absolute;mso-position-horizontal-relative:char;mso-position-vertical:absolute;mso-position-vertical-relative:line;mso-left-percent:-10001;mso-top-percent:-10001;v-text-anchor:middle" o:gfxdata="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" fillcolor="#005c00" strokecolor="#005c00" strokeweight="2pt">
+            <v:rect w14:anchorId="7F6407CA" id="Rectángulo 5" o:spid="_x0000_s1026" alt="&quot;&quot;" style="width:230.35pt;height:4.55pt;visibility:visible;mso-wrap-style:square;mso-left-percent:-10001;mso-top-percent:-10001;mso-position-horizontal:absolute;mso-position-horizontal-relative:char;mso-position-vertical:absolute;mso-position-vertical-relative:line;mso-left-percent:-10001;mso-top-percent:-10001;v-text-anchor:middle" o:gfxdata="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" fillcolor="#005c00" strokecolor="#005c00" strokeweight="2pt">
               <v:stroke miterlimit="4"/>
               <v:textbox inset="3pt,3pt,3pt,3pt"/>
               <w10:anchorlock/>
@@ -5336,7 +5336,7 @@
         <v:path o:extrusionok="f" gradientshapeok="t" o:connecttype="rect"/>
         <o:lock v:ext="edit" aspectratio="t"/>
       </v:shapetype>
-      <v:shape id="_x0000_i1136" type="#_x0000_t75" style="width:11.8pt;height:11.8pt;visibility:visible;mso-wrap-style:square" o:bullet="t">
+      <v:shape id="_x0000_i1139" type="#_x0000_t75" style="width:11.8pt;height:11.8pt;visibility:visible;mso-wrap-style:square" o:bullet="t">
         <v:imagedata r:id="rId1" o:title=""/>
       </v:shape>
     </w:pict>

</xml_diff>